<commit_message>
minor issues were fixed
</commit_message>
<xml_diff>
--- a/Звіт.docx
+++ b/Звіт.docx
@@ -109,6 +109,7 @@
           <w:rFonts w:ascii="Times New Roman" w:hAnsi="Times New Roman" w:cs="Times New Roman"/>
           <w:b/>
           <w:bCs/>
+          <w:noProof/>
           <w:sz w:val="28"/>
           <w:szCs w:val="28"/>
         </w:rPr>
@@ -260,6 +261,7 @@
       <w:r>
         <w:rPr>
           <w:rFonts w:ascii="Times New Roman" w:hAnsi="Times New Roman" w:cs="Times New Roman"/>
+          <w:noProof/>
           <w:sz w:val="28"/>
           <w:szCs w:val="28"/>
         </w:rPr>
@@ -316,6 +318,7 @@
       <w:r>
         <w:rPr>
           <w:rFonts w:ascii="Times New Roman" w:hAnsi="Times New Roman" w:cs="Times New Roman"/>
+          <w:noProof/>
           <w:sz w:val="28"/>
           <w:szCs w:val="28"/>
         </w:rPr>
@@ -975,6 +978,372 @@
     </w:p>
     <w:p>
       <w:pPr>
+        <w:rPr>
+          <w:rFonts w:ascii="Times New Roman" w:hAnsi="Times New Roman" w:cs="Times New Roman"/>
+          <w:sz w:val="28"/>
+          <w:szCs w:val="28"/>
+        </w:rPr>
+      </w:pPr>
+    </w:p>
+    <w:p>
+      <w:pPr>
+        <w:ind w:left="720"/>
+        <w:rPr>
+          <w:rFonts w:ascii="Times New Roman" w:hAnsi="Times New Roman" w:cs="Times New Roman"/>
+          <w:sz w:val="28"/>
+          <w:szCs w:val="28"/>
+          <w:u w:val="single"/>
+        </w:rPr>
+      </w:pPr>
+      <w:r>
+        <w:rPr>
+          <w:rFonts w:ascii="Times New Roman" w:hAnsi="Times New Roman" w:cs="Times New Roman"/>
+          <w:sz w:val="28"/>
+          <w:szCs w:val="28"/>
+        </w:rPr>
+        <w:t xml:space="preserve"> </w:t>
+      </w:r>
+      <w:r>
+        <w:rPr>
+          <w:rFonts w:ascii="Times New Roman" w:hAnsi="Times New Roman" w:cs="Times New Roman"/>
+          <w:sz w:val="28"/>
+          <w:szCs w:val="28"/>
+          <w:u w:val="single"/>
+        </w:rPr>
+        <w:t>Як PCA знаходить головні компоненти?</w:t>
+      </w:r>
+    </w:p>
+    <w:p>
+      <w:pPr>
+        <w:ind w:left="720"/>
+        <w:rPr>
+          <w:rFonts w:ascii="Times New Roman" w:hAnsi="Times New Roman" w:cs="Times New Roman"/>
+          <w:sz w:val="28"/>
+          <w:szCs w:val="28"/>
+        </w:rPr>
+      </w:pPr>
+    </w:p>
+    <w:p>
+      <w:pPr>
+        <w:ind w:left="720"/>
+        <w:rPr>
+          <w:rFonts w:ascii="Times New Roman" w:hAnsi="Times New Roman" w:cs="Times New Roman"/>
+          <w:sz w:val="28"/>
+          <w:szCs w:val="28"/>
+        </w:rPr>
+      </w:pPr>
+      <w:r>
+        <w:rPr>
+          <w:rFonts w:ascii="Times New Roman" w:hAnsi="Times New Roman" w:cs="Times New Roman"/>
+          <w:sz w:val="28"/>
+          <w:szCs w:val="28"/>
+        </w:rPr>
+        <w:t>PCA (Principal Component Analysis, аналіз головних компонент) використовується для зменшення розмірності даних, зберігаючи якомога більше інформації. Ось як це працює крок за кроком:</w:t>
+      </w:r>
+    </w:p>
+    <w:p>
+      <w:pPr>
+        <w:ind w:left="720"/>
+        <w:rPr>
+          <w:rFonts w:ascii="Times New Roman" w:hAnsi="Times New Roman" w:cs="Times New Roman"/>
+          <w:sz w:val="28"/>
+          <w:szCs w:val="28"/>
+        </w:rPr>
+      </w:pPr>
+      <w:r>
+        <w:rPr>
+          <w:rFonts w:ascii="Times New Roman" w:hAnsi="Times New Roman" w:cs="Times New Roman"/>
+          <w:sz w:val="28"/>
+          <w:szCs w:val="28"/>
+        </w:rPr>
+        <w:t xml:space="preserve">1. Центрування даних: Першим кроком є віднімання середнього значення від кожної ознаки (наприклад, від кожного пікселя). Це робиться для того, щоб дані були "зосереджені" навколо нуля. Тобто, якщо у вас є набір зображень, кожен піксель </w:t>
+      </w:r>
+      <w:r>
+        <w:rPr>
+          <w:rFonts w:ascii="Times New Roman" w:hAnsi="Times New Roman" w:cs="Times New Roman"/>
+          <w:sz w:val="28"/>
+          <w:szCs w:val="28"/>
+        </w:rPr>
+        <w:lastRenderedPageBreak/>
+        <w:t>кожного зображення центрується, щоб його середнє значення по всьому набору було нульовим.</w:t>
+      </w:r>
+    </w:p>
+    <w:p>
+      <w:pPr>
+        <w:ind w:left="720"/>
+        <w:rPr>
+          <w:rFonts w:ascii="Times New Roman" w:hAnsi="Times New Roman" w:cs="Times New Roman"/>
+          <w:sz w:val="28"/>
+          <w:szCs w:val="28"/>
+        </w:rPr>
+      </w:pPr>
+      <w:r>
+        <w:rPr>
+          <w:rFonts w:ascii="Times New Roman" w:hAnsi="Times New Roman" w:cs="Times New Roman"/>
+          <w:sz w:val="28"/>
+          <w:szCs w:val="28"/>
+        </w:rPr>
+        <w:t>2. Коваріаційна матриця: Після цього створюється матриця коваріацій. Ця матриця показує, як зміни в одному пікселі пов'язані зі змінами в інших пікселях.</w:t>
+      </w:r>
+    </w:p>
+    <w:p>
+      <w:pPr>
+        <w:ind w:left="720"/>
+        <w:rPr>
+          <w:rFonts w:ascii="Times New Roman" w:hAnsi="Times New Roman" w:cs="Times New Roman"/>
+          <w:sz w:val="28"/>
+          <w:szCs w:val="28"/>
+        </w:rPr>
+      </w:pPr>
+      <w:r>
+        <w:rPr>
+          <w:rFonts w:ascii="Times New Roman" w:hAnsi="Times New Roman" w:cs="Times New Roman"/>
+          <w:sz w:val="28"/>
+          <w:szCs w:val="28"/>
+        </w:rPr>
+        <w:t>3. Власні вектори і власні значення: Далі, з коваріаційної матриці обчислюються власні вектори і власні значення. Власні вектори - це напрямки в просторі пікселів, які показують основні напрямки варіації даних (тобто, в якій стороні дані найбільше "розкидані"). Власні значення показують, наскільки важливий кожен із цих напрямків.</w:t>
+      </w:r>
+    </w:p>
+    <w:p>
+      <w:pPr>
+        <w:ind w:left="720"/>
+        <w:rPr>
+          <w:rFonts w:ascii="Times New Roman" w:hAnsi="Times New Roman" w:cs="Times New Roman"/>
+          <w:sz w:val="28"/>
+          <w:szCs w:val="28"/>
+        </w:rPr>
+      </w:pPr>
+      <w:r>
+        <w:rPr>
+          <w:rFonts w:ascii="Times New Roman" w:hAnsi="Times New Roman" w:cs="Times New Roman"/>
+          <w:sz w:val="28"/>
+          <w:szCs w:val="28"/>
+        </w:rPr>
+        <w:t>4. Головні компоненти:</w:t>
+      </w:r>
+    </w:p>
+    <w:p>
+      <w:pPr>
+        <w:ind w:left="720"/>
+        <w:rPr>
+          <w:rFonts w:ascii="Times New Roman" w:hAnsi="Times New Roman" w:cs="Times New Roman"/>
+          <w:sz w:val="28"/>
+          <w:szCs w:val="28"/>
+        </w:rPr>
+      </w:pPr>
+      <w:r>
+        <w:rPr>
+          <w:rFonts w:ascii="Times New Roman" w:hAnsi="Times New Roman" w:cs="Times New Roman"/>
+          <w:sz w:val="28"/>
+          <w:szCs w:val="28"/>
+        </w:rPr>
+        <w:t xml:space="preserve">    - Перша головна компонента: Це напрямок, в якому дані мають найбільшу розбіжність (варіацію). Тобто, якщо уявити дані як хмару точок, то перша головна компонента - це лінія, вздовж якої ця хмара є найдовшою.</w:t>
+      </w:r>
+    </w:p>
+    <w:p>
+      <w:pPr>
+        <w:ind w:left="720"/>
+        <w:rPr>
+          <w:rFonts w:ascii="Times New Roman" w:hAnsi="Times New Roman" w:cs="Times New Roman"/>
+          <w:sz w:val="28"/>
+          <w:szCs w:val="28"/>
+        </w:rPr>
+      </w:pPr>
+      <w:r>
+        <w:rPr>
+          <w:rFonts w:ascii="Times New Roman" w:hAnsi="Times New Roman" w:cs="Times New Roman"/>
+          <w:sz w:val="28"/>
+          <w:szCs w:val="28"/>
+        </w:rPr>
+        <w:t xml:space="preserve">    - Друга головна компонента: Це напрямок, який має найбільшу розбіжність після першої компоненти і є перпендикулярним до неї. Тобто, друга головна компонента знаходиться під прямим кутом до першої і показує напрямок другої за важливістю варіації.</w:t>
+      </w:r>
+    </w:p>
+    <w:p>
+      <w:pPr>
+        <w:ind w:left="720"/>
+        <w:rPr>
+          <w:rFonts w:ascii="Times New Roman" w:hAnsi="Times New Roman" w:cs="Times New Roman"/>
+          <w:sz w:val="28"/>
+          <w:szCs w:val="28"/>
+        </w:rPr>
+      </w:pPr>
+      <w:r>
+        <w:rPr>
+          <w:rFonts w:ascii="Times New Roman" w:hAnsi="Times New Roman" w:cs="Times New Roman"/>
+          <w:sz w:val="28"/>
+          <w:szCs w:val="28"/>
+        </w:rPr>
+        <w:t xml:space="preserve">    - Третя і наступні головні компоненти: Це інші напрямки, які мають найбільшу розбіжність, але при цьому є перпендикулярними до всіх попередніх компонент.</w:t>
+      </w:r>
+    </w:p>
+    <w:p>
+      <w:pPr>
+        <w:ind w:left="720"/>
+        <w:rPr>
+          <w:rFonts w:ascii="Times New Roman" w:hAnsi="Times New Roman" w:cs="Times New Roman"/>
+          <w:sz w:val="28"/>
+          <w:szCs w:val="28"/>
+        </w:rPr>
+      </w:pPr>
+    </w:p>
+    <w:p>
+      <w:pPr>
+        <w:ind w:left="720"/>
+        <w:rPr>
+          <w:rFonts w:ascii="Times New Roman" w:hAnsi="Times New Roman" w:cs="Times New Roman"/>
+          <w:sz w:val="28"/>
+          <w:szCs w:val="28"/>
+          <w:lang w:val="en-GB"/>
+        </w:rPr>
+      </w:pPr>
+      <w:r>
+        <w:rPr>
+          <w:rFonts w:ascii="Times New Roman" w:hAnsi="Times New Roman" w:cs="Times New Roman"/>
+          <w:sz w:val="28"/>
+          <w:szCs w:val="28"/>
+        </w:rPr>
+        <w:t>5. Проекція даних: Після знаходження головних компонент кожне зображення можна "спроектувати" на новий простір з меншою кількістю вимірів. Тобто замість тисяч пікселів ми описуємо кожне зображення кількома головними компонентами, що зберігають основну інформацію.</w:t>
+      </w:r>
+    </w:p>
+    <w:p>
+      <w:pPr>
+        <w:ind w:firstLine="708"/>
+        <w:rPr>
+          <w:rFonts w:ascii="Times New Roman" w:hAnsi="Times New Roman" w:cs="Times New Roman"/>
+          <w:sz w:val="28"/>
+          <w:szCs w:val="28"/>
+          <w:u w:val="single"/>
+        </w:rPr>
+      </w:pPr>
+      <w:r>
+        <w:rPr>
+          <w:rFonts w:ascii="Times New Roman" w:hAnsi="Times New Roman" w:cs="Times New Roman"/>
+          <w:sz w:val="28"/>
+          <w:szCs w:val="28"/>
+          <w:u w:val="single"/>
+        </w:rPr>
+        <w:t>Приклад</w:t>
+      </w:r>
+      <w:r>
+        <w:rPr>
+          <w:rFonts w:ascii="Times New Roman" w:hAnsi="Times New Roman" w:cs="Times New Roman"/>
+          <w:sz w:val="28"/>
+          <w:szCs w:val="28"/>
+          <w:u w:val="single"/>
+        </w:rPr>
+        <w:t>:</w:t>
+      </w:r>
+    </w:p>
+    <w:p>
+      <w:pPr>
+        <w:ind w:left="720"/>
+        <w:rPr>
+          <w:rFonts w:ascii="Times New Roman" w:hAnsi="Times New Roman" w:cs="Times New Roman"/>
+          <w:sz w:val="28"/>
+          <w:szCs w:val="28"/>
+        </w:rPr>
+      </w:pPr>
+      <w:r>
+        <w:rPr>
+          <w:rFonts w:ascii="Times New Roman" w:hAnsi="Times New Roman" w:cs="Times New Roman"/>
+          <w:sz w:val="28"/>
+          <w:szCs w:val="28"/>
+        </w:rPr>
+        <w:t>Уявімо, що у вас є набір зображень розміром 100x100 пікселів, кожне з яких можна розглядати як точку в 10 000-вимірному просторі.</w:t>
+      </w:r>
+    </w:p>
+    <w:p>
+      <w:pPr>
+        <w:ind w:left="720"/>
+        <w:rPr>
+          <w:rFonts w:ascii="Times New Roman" w:hAnsi="Times New Roman" w:cs="Times New Roman"/>
+          <w:sz w:val="28"/>
+          <w:szCs w:val="28"/>
+        </w:rPr>
+      </w:pPr>
+      <w:r>
+        <w:rPr>
+          <w:rFonts w:ascii="Times New Roman" w:hAnsi="Times New Roman" w:cs="Times New Roman"/>
+          <w:sz w:val="28"/>
+          <w:szCs w:val="28"/>
+        </w:rPr>
+        <w:t>1. Центрування: Від кожного значення пікселя віднімаємо середнє значення цього пікселя по всім зображенням.</w:t>
+      </w:r>
+    </w:p>
+    <w:p>
+      <w:pPr>
+        <w:ind w:left="720"/>
+        <w:rPr>
+          <w:rFonts w:ascii="Times New Roman" w:hAnsi="Times New Roman" w:cs="Times New Roman"/>
+          <w:sz w:val="28"/>
+          <w:szCs w:val="28"/>
+        </w:rPr>
+      </w:pPr>
+      <w:r>
+        <w:rPr>
+          <w:rFonts w:ascii="Times New Roman" w:hAnsi="Times New Roman" w:cs="Times New Roman"/>
+          <w:sz w:val="28"/>
+          <w:szCs w:val="28"/>
+        </w:rPr>
+        <w:t>2. Створюємо коваріаційну матрицю розміром 10 000x10 000.</w:t>
+      </w:r>
+    </w:p>
+    <w:p>
+      <w:pPr>
+        <w:ind w:left="720"/>
+        <w:rPr>
+          <w:rFonts w:ascii="Times New Roman" w:hAnsi="Times New Roman" w:cs="Times New Roman"/>
+          <w:sz w:val="28"/>
+          <w:szCs w:val="28"/>
+        </w:rPr>
+      </w:pPr>
+      <w:r>
+        <w:rPr>
+          <w:rFonts w:ascii="Times New Roman" w:hAnsi="Times New Roman" w:cs="Times New Roman"/>
+          <w:sz w:val="28"/>
+          <w:szCs w:val="28"/>
+        </w:rPr>
+        <w:t>3. Обчислюємо власні вектори і власні значення цієї матриці.</w:t>
+      </w:r>
+    </w:p>
+    <w:p>
+      <w:pPr>
+        <w:ind w:left="720"/>
+        <w:rPr>
+          <w:rFonts w:ascii="Times New Roman" w:hAnsi="Times New Roman" w:cs="Times New Roman"/>
+          <w:sz w:val="28"/>
+          <w:szCs w:val="28"/>
+        </w:rPr>
+      </w:pPr>
+      <w:r>
+        <w:rPr>
+          <w:rFonts w:ascii="Times New Roman" w:hAnsi="Times New Roman" w:cs="Times New Roman"/>
+          <w:sz w:val="28"/>
+          <w:szCs w:val="28"/>
+        </w:rPr>
+        <w:t>4. Вибираємо, наприклад, 50 головних компонент, що мають найбільші власні значення.</w:t>
+      </w:r>
+    </w:p>
+    <w:p>
+      <w:pPr>
+        <w:ind w:left="720"/>
+        <w:rPr>
+          <w:rFonts w:ascii="Times New Roman" w:hAnsi="Times New Roman" w:cs="Times New Roman"/>
+          <w:sz w:val="28"/>
+          <w:szCs w:val="28"/>
+        </w:rPr>
+      </w:pPr>
+      <w:r>
+        <w:rPr>
+          <w:rFonts w:ascii="Times New Roman" w:hAnsi="Times New Roman" w:cs="Times New Roman"/>
+          <w:sz w:val="28"/>
+          <w:szCs w:val="28"/>
+        </w:rPr>
+        <w:t>5. Проектуємо кожне зображення на новий простір з 50 вимірів, замість початкових 10 000.</w:t>
+      </w:r>
+    </w:p>
+    <w:p>
+      <w:pPr>
         <w:numPr>
           <w:ilvl w:val="0"/>
           <w:numId w:val="1"/>
@@ -1031,6 +1400,7 @@
           <w:sz w:val="28"/>
           <w:szCs w:val="28"/>
         </w:rPr>
+        <w:lastRenderedPageBreak/>
         <w:t>2. Ефективність алгоритмів шифрування: Діагоналізація може спрощувати алгоритми шифрування, оскільки вона може зводитися до простих операцій з матрицями, такими як множення і обернення.</w:t>
       </w:r>
     </w:p>
@@ -1059,7 +1429,6 @@
           <w:sz w:val="28"/>
           <w:szCs w:val="28"/>
         </w:rPr>
-        <w:lastRenderedPageBreak/>
         <w:t>3. Збереження конфіденційності: Застосування діагоналізації дозволяє зберігати важливі параметри (наприклад, ключі) у вигляді діагональних елементів матриці, що підвищує захищеність від несанкціонованого доступу.</w:t>
       </w:r>
     </w:p>
@@ -1867,6 +2236,7 @@
   <w:style w:type="character" w:default="1" w:styleId="a0">
     <w:name w:val="Default Paragraph Font"/>
     <w:uiPriority w:val="1"/>
+    <w:semiHidden/>
     <w:unhideWhenUsed/>
   </w:style>
   <w:style w:type="table" w:default="1" w:styleId="a1">

</xml_diff>